<commit_message>
Add img click "gallery" and "Calculer les prix" redirection
</commit_message>
<xml_diff>
--- a/Etat_16_09_2016.docx
+++ b/Etat_16_09_2016.docx
@@ -75,10 +75,7 @@
         <w:t>Le site</w:t>
       </w:r>
       <w:r>
-        <w:t xml:space="preserve"> évoluera au fil du temps en y ajoutant les éléments désirés par le client</w:t>
-      </w:r>
-      <w:r>
-        <w:t xml:space="preserve"> et selon les données fournies par les clients</w:t>
+        <w:t xml:space="preserve"> évoluera au fil du temps en y ajoutant les éléments désirés par le client et selon les données fournies par les clients</w:t>
       </w:r>
     </w:p>
     <w:p>
@@ -417,8 +414,6 @@
       <w:r>
         <w:t>personnage âgées</w:t>
       </w:r>
-      <w:bookmarkStart w:id="0" w:name="_GoBack"/>
-      <w:bookmarkEnd w:id="0"/>
     </w:p>
     <w:p>
       <w:pPr>
@@ -521,6 +516,328 @@
       </w:pPr>
       <w:r>
         <w:t>Créer le mail</w:t>
+      </w:r>
+    </w:p>
+    <w:p/>
+    <w:p/>
+    <w:p>
+      <w:pPr>
+        <w:jc w:val="center"/>
+        <w:rPr>
+          <w:b/>
+          <w:sz w:val="32"/>
+        </w:rPr>
+      </w:pPr>
+      <w:r>
+        <w:rPr>
+          <w:b/>
+          <w:sz w:val="32"/>
+        </w:rPr>
+        <w:t>Commentaires au 17.09.2016</w:t>
+      </w:r>
+    </w:p>
+    <w:p>
+      <w:pPr>
+        <w:jc w:val="center"/>
+        <w:rPr>
+          <w:b/>
+          <w:sz w:val="32"/>
+        </w:rPr>
+      </w:pPr>
+    </w:p>
+    <w:p>
+      <w:pPr>
+        <w:rPr>
+          <w:sz w:val="24"/>
+        </w:rPr>
+      </w:pPr>
+      <w:r>
+        <w:rPr>
+          <w:sz w:val="24"/>
+        </w:rPr>
+        <w:t>Le point 1 ci-dessus a été rempli.</w:t>
+      </w:r>
+    </w:p>
+    <w:p>
+      <w:pPr>
+        <w:rPr>
+          <w:sz w:val="24"/>
+        </w:rPr>
+      </w:pPr>
+      <w:r>
+        <w:rPr>
+          <w:sz w:val="24"/>
+        </w:rPr>
+        <w:t xml:space="preserve">Le point 2, concernant l’ajout d’une rubrique « Nous situer » (sur une carte) a été </w:t>
+      </w:r>
+      <w:r>
+        <w:rPr>
+          <w:sz w:val="24"/>
+        </w:rPr>
+        <w:t>repensé et a directement été intégré derrière le formulaire d’envoi à la section « Nous contacter ».</w:t>
+      </w:r>
+    </w:p>
+    <w:p>
+      <w:pPr>
+        <w:jc w:val="center"/>
+        <w:rPr>
+          <w:sz w:val="24"/>
+        </w:rPr>
+      </w:pPr>
+      <w:r>
+        <w:rPr>
+          <w:noProof/>
+        </w:rPr>
+        <w:drawing>
+          <wp:inline distT="0" distB="0" distL="0" distR="0" wp14:anchorId="5F5620F1" wp14:editId="2594200F">
+            <wp:extent cx="3817089" cy="1454917"/>
+            <wp:effectExtent l="0" t="0" r="0" b="0"/>
+            <wp:docPr id="1" name="Image 1"/>
+            <wp:cNvGraphicFramePr>
+              <a:graphicFrameLocks xmlns:a="http://schemas.openxmlformats.org/drawingml/2006/main" noChangeAspect="1"/>
+            </wp:cNvGraphicFramePr>
+            <a:graphic xmlns:a="http://schemas.openxmlformats.org/drawingml/2006/main">
+              <a:graphicData uri="http://schemas.openxmlformats.org/drawingml/2006/picture">
+                <pic:pic xmlns:pic="http://schemas.openxmlformats.org/drawingml/2006/picture">
+                  <pic:nvPicPr>
+                    <pic:cNvPr id="0" name=""/>
+                    <pic:cNvPicPr/>
+                  </pic:nvPicPr>
+                  <pic:blipFill rotWithShape="1">
+                    <a:blip r:embed="rId6"/>
+                    <a:srcRect t="29633"/>
+                    <a:stretch/>
+                  </pic:blipFill>
+                  <pic:spPr bwMode="auto">
+                    <a:xfrm>
+                      <a:off x="0" y="0"/>
+                      <a:ext cx="3815680" cy="1454380"/>
+                    </a:xfrm>
+                    <a:prstGeom prst="rect">
+                      <a:avLst/>
+                    </a:prstGeom>
+                    <a:ln>
+                      <a:noFill/>
+                    </a:ln>
+                    <a:extLst>
+                      <a:ext uri="{53640926-AAD7-44D8-BBD7-CCE9431645EC}">
+                        <a14:shadowObscured xmlns:a14="http://schemas.microsoft.com/office/drawing/2010/main"/>
+                      </a:ext>
+                    </a:extLst>
+                  </pic:spPr>
+                </pic:pic>
+              </a:graphicData>
+            </a:graphic>
+          </wp:inline>
+        </w:drawing>
+      </w:r>
+    </w:p>
+    <w:p>
+      <w:pPr>
+        <w:rPr>
+          <w:sz w:val="24"/>
+        </w:rPr>
+      </w:pPr>
+    </w:p>
+    <w:p>
+      <w:pPr>
+        <w:rPr>
+          <w:sz w:val="24"/>
+        </w:rPr>
+      </w:pPr>
+      <w:r>
+        <w:rPr>
+          <w:sz w:val="24"/>
+        </w:rPr>
+        <w:t>Le point 3 n’a pas encore été commencé.</w:t>
+      </w:r>
+    </w:p>
+    <w:p>
+      <w:pPr>
+        <w:rPr>
+          <w:sz w:val="24"/>
+        </w:rPr>
+      </w:pPr>
+      <w:r>
+        <w:rPr>
+          <w:sz w:val="24"/>
+        </w:rPr>
+        <w:t>Le point 4 non plus.</w:t>
+      </w:r>
+    </w:p>
+    <w:p>
+      <w:pPr>
+        <w:rPr>
+          <w:sz w:val="24"/>
+        </w:rPr>
+      </w:pPr>
+    </w:p>
+    <w:p>
+      <w:pPr>
+        <w:rPr>
+          <w:sz w:val="24"/>
+        </w:rPr>
+      </w:pPr>
+    </w:p>
+    <w:p>
+      <w:pPr>
+        <w:rPr>
+          <w:sz w:val="24"/>
+        </w:rPr>
+      </w:pPr>
+      <w:r>
+        <w:rPr>
+          <w:sz w:val="24"/>
+        </w:rPr>
+        <w:t xml:space="preserve">Les problèmes suivants ont été </w:t>
+      </w:r>
+      <w:r>
+        <w:rPr>
+          <w:sz w:val="24"/>
+        </w:rPr>
+        <w:t>rencontrés</w:t>
+      </w:r>
+      <w:r>
+        <w:rPr>
+          <w:sz w:val="24"/>
+        </w:rPr>
+        <w:t xml:space="preserve"> lors des tests sur le fonctionnement du site :</w:t>
+      </w:r>
+      <w:bookmarkStart w:id="0" w:name="_GoBack"/>
+      <w:bookmarkEnd w:id="0"/>
+    </w:p>
+    <w:p>
+      <w:pPr>
+        <w:rPr>
+          <w:sz w:val="24"/>
+        </w:rPr>
+      </w:pPr>
+    </w:p>
+    <w:p>
+      <w:pPr>
+        <w:rPr>
+          <w:sz w:val="24"/>
+        </w:rPr>
+      </w:pPr>
+      <w:r>
+        <w:rPr>
+          <w:sz w:val="24"/>
+        </w:rPr>
+        <w:t>Section 1 :</w:t>
+      </w:r>
+    </w:p>
+    <w:p>
+      <w:pPr>
+        <w:rPr>
+          <w:noProof/>
+        </w:rPr>
+      </w:pPr>
+    </w:p>
+    <w:p>
+      <w:pPr>
+        <w:jc w:val="center"/>
+        <w:rPr>
+          <w:sz w:val="24"/>
+        </w:rPr>
+      </w:pPr>
+      <w:r>
+        <w:rPr>
+          <w:noProof/>
+        </w:rPr>
+        <w:drawing>
+          <wp:inline distT="0" distB="0" distL="0" distR="0" wp14:anchorId="4E826DC8" wp14:editId="746D186E">
+            <wp:extent cx="2987749" cy="1325211"/>
+            <wp:effectExtent l="0" t="0" r="3175" b="8890"/>
+            <wp:docPr id="2" name="Image 2"/>
+            <wp:cNvGraphicFramePr>
+              <a:graphicFrameLocks xmlns:a="http://schemas.openxmlformats.org/drawingml/2006/main" noChangeAspect="1"/>
+            </wp:cNvGraphicFramePr>
+            <a:graphic xmlns:a="http://schemas.openxmlformats.org/drawingml/2006/main">
+              <a:graphicData uri="http://schemas.openxmlformats.org/drawingml/2006/picture">
+                <pic:pic xmlns:pic="http://schemas.openxmlformats.org/drawingml/2006/picture">
+                  <pic:nvPicPr>
+                    <pic:cNvPr id="0" name=""/>
+                    <pic:cNvPicPr/>
+                  </pic:nvPicPr>
+                  <pic:blipFill rotWithShape="1">
+                    <a:blip r:embed="rId7"/>
+                    <a:srcRect l="14760" t="28952" r="16605" b="14847"/>
+                    <a:stretch/>
+                  </pic:blipFill>
+                  <pic:spPr bwMode="auto">
+                    <a:xfrm>
+                      <a:off x="0" y="0"/>
+                      <a:ext cx="2986647" cy="1324722"/>
+                    </a:xfrm>
+                    <a:prstGeom prst="rect">
+                      <a:avLst/>
+                    </a:prstGeom>
+                    <a:ln>
+                      <a:noFill/>
+                    </a:ln>
+                    <a:extLst>
+                      <a:ext uri="{53640926-AAD7-44D8-BBD7-CCE9431645EC}">
+                        <a14:shadowObscured xmlns:a14="http://schemas.microsoft.com/office/drawing/2010/main"/>
+                      </a:ext>
+                    </a:extLst>
+                  </pic:spPr>
+                </pic:pic>
+              </a:graphicData>
+            </a:graphic>
+          </wp:inline>
+        </w:drawing>
+      </w:r>
+    </w:p>
+    <w:p>
+      <w:pPr>
+        <w:rPr>
+          <w:sz w:val="24"/>
+        </w:rPr>
+      </w:pPr>
+    </w:p>
+    <w:p>
+      <w:pPr>
+        <w:rPr>
+          <w:sz w:val="24"/>
+        </w:rPr>
+      </w:pPr>
+      <w:r>
+        <w:rPr>
+          <w:sz w:val="24"/>
+        </w:rPr>
+        <w:t>Le but est de pouvoir cliquer sur le bouton « Calculer le prix » lorsque tous les élém</w:t>
+      </w:r>
+      <w:r>
+        <w:rPr>
+          <w:sz w:val="24"/>
+        </w:rPr>
+        <w:t xml:space="preserve">ents précédents ont été remplis et acceptés. Pour ceci, une requête demande si tous les éléments ont bien été paramétrés. Si c’est le cas, la réponse retournée est le texte : </w:t>
+      </w:r>
+      <w:r>
+        <w:rPr>
+          <w:b/>
+          <w:sz w:val="24"/>
+        </w:rPr>
+        <w:t>1</w:t>
+      </w:r>
+      <w:r>
+        <w:rPr>
+          <w:sz w:val="24"/>
+        </w:rPr>
+        <w:t xml:space="preserve">, si ce n’est pas le cas, le texte retourné équivaut à </w:t>
+      </w:r>
+      <w:r>
+        <w:rPr>
+          <w:b/>
+          <w:sz w:val="24"/>
+        </w:rPr>
+        <w:t>0</w:t>
+      </w:r>
+      <w:r>
+        <w:rPr>
+          <w:sz w:val="24"/>
+        </w:rPr>
+        <w:t>.</w:t>
       </w:r>
     </w:p>
     <w:sectPr>
@@ -1954,6 +2271,33 @@
       <w:contextualSpacing/>
     </w:pPr>
   </w:style>
+  <w:style w:type="paragraph" w:styleId="Textedebulles">
+    <w:name w:val="Balloon Text"/>
+    <w:basedOn w:val="Normal"/>
+    <w:link w:val="TextedebullesCar"/>
+    <w:uiPriority w:val="99"/>
+    <w:semiHidden/>
+    <w:unhideWhenUsed/>
+    <w:rsid w:val="00600C3B"/>
+    <w:rPr>
+      <w:rFonts w:ascii="Tahoma" w:hAnsi="Tahoma" w:cs="Tahoma"/>
+      <w:sz w:val="16"/>
+      <w:szCs w:val="16"/>
+    </w:rPr>
+  </w:style>
+  <w:style w:type="character" w:customStyle="1" w:styleId="TextedebullesCar">
+    <w:name w:val="Texte de bulles Car"/>
+    <w:basedOn w:val="Policepardfaut"/>
+    <w:link w:val="Textedebulles"/>
+    <w:uiPriority w:val="99"/>
+    <w:semiHidden/>
+    <w:rsid w:val="00600C3B"/>
+    <w:rPr>
+      <w:rFonts w:ascii="Tahoma" w:hAnsi="Tahoma" w:cs="Tahoma"/>
+      <w:sz w:val="16"/>
+      <w:szCs w:val="16"/>
+    </w:rPr>
+  </w:style>
 </w:styles>
 </file>
 
@@ -2688,6 +3032,33 @@
       <w:ind w:left="720"/>
       <w:contextualSpacing/>
     </w:pPr>
+  </w:style>
+  <w:style w:type="paragraph" w:styleId="Textedebulles">
+    <w:name w:val="Balloon Text"/>
+    <w:basedOn w:val="Normal"/>
+    <w:link w:val="TextedebullesCar"/>
+    <w:uiPriority w:val="99"/>
+    <w:semiHidden/>
+    <w:unhideWhenUsed/>
+    <w:rsid w:val="00600C3B"/>
+    <w:rPr>
+      <w:rFonts w:ascii="Tahoma" w:hAnsi="Tahoma" w:cs="Tahoma"/>
+      <w:sz w:val="16"/>
+      <w:szCs w:val="16"/>
+    </w:rPr>
+  </w:style>
+  <w:style w:type="character" w:customStyle="1" w:styleId="TextedebullesCar">
+    <w:name w:val="Texte de bulles Car"/>
+    <w:basedOn w:val="Policepardfaut"/>
+    <w:link w:val="Textedebulles"/>
+    <w:uiPriority w:val="99"/>
+    <w:semiHidden/>
+    <w:rsid w:val="00600C3B"/>
+    <w:rPr>
+      <w:rFonts w:ascii="Tahoma" w:hAnsi="Tahoma" w:cs="Tahoma"/>
+      <w:sz w:val="16"/>
+      <w:szCs w:val="16"/>
+    </w:rPr>
   </w:style>
 </w:styles>
 </file>

</xml_diff>